<commit_message>
202209097 - k8s 03 finished
</commit_message>
<xml_diff>
--- a/Kubernetes/Kubernetes-基础.docx
+++ b/Kubernetes/Kubernetes-基础.docx
@@ -1473,7 +1473,7 @@
           <w:rFonts w:hint="eastAsia"/>
           <w:lang w:val="en-US" w:eastAsia="zh-CN"/>
         </w:rPr>
-        <w:t>每个节点上装好kubelet和docker并进行初始化</w:t>
+        <w:t>所有节点上装好kubelet、kubeadm和docker并进行初始化</w:t>
       </w:r>
     </w:p>
     <w:p>
@@ -1495,7 +1495,7 @@
           <w:rFonts w:hint="eastAsia"/>
           <w:lang w:val="en-US" w:eastAsia="zh-CN"/>
         </w:rPr>
-        <w:t>在作为master的节点上，用容器（pod，静态pod）运行api server、scheduler、controller-manager、etcd</w:t>
+        <w:t>在作为master的节点上，kubeadm init ：用容器（pod，静态pod）运行api server、scheduler、controller-manager、etcd</w:t>
       </w:r>
     </w:p>
     <w:p>
@@ -1517,7 +1517,7 @@
           <w:rFonts w:hint="eastAsia"/>
           <w:lang w:val="en-US" w:eastAsia="zh-CN"/>
         </w:rPr>
-        <w:t>余下的节点用容器（pod，托管的动态pod）运行kube-proxy</w:t>
+        <w:t>余下的node节点上，kubeadm join： 用容器（pod，托管的动态pod）运行kube-proxy</w:t>
       </w:r>
     </w:p>
     <w:p>
@@ -1539,44 +1539,1424 @@
           <w:rFonts w:hint="eastAsia"/>
           <w:lang w:val="en-US" w:eastAsia="zh-CN"/>
         </w:rPr>
-        <w:t>所有节点都需要部署flannel</w:t>
-      </w:r>
-    </w:p>
-    <w:p>
-      <w:pPr>
-        <w:widowControl w:val="0"/>
-        <w:numPr>
-          <w:numId w:val="0"/>
-        </w:numPr>
-        <w:jc w:val="both"/>
-        <w:rPr>
-          <w:rFonts w:hint="default"/>
-          <w:lang w:val="en-US" w:eastAsia="zh-CN"/>
-        </w:rPr>
-      </w:pPr>
-    </w:p>
-    <w:p>
-      <w:pPr>
-        <w:widowControl w:val="0"/>
-        <w:numPr>
-          <w:ilvl w:val="0"/>
-          <w:numId w:val="0"/>
-        </w:numPr>
-        <w:jc w:val="both"/>
-        <w:rPr>
-          <w:rFonts w:hint="default"/>
-          <w:lang w:val="en-US" w:eastAsia="zh-CN"/>
-        </w:rPr>
-      </w:pPr>
-      <w:r>
-        <w:rPr>
-          <w:rFonts w:hint="eastAsia"/>
-          <w:lang w:val="en-US" w:eastAsia="zh-CN"/>
-        </w:rPr>
-        <w:t>17m</w:t>
+        <w:t>（所有节点都需要部署flannel）</w:t>
+      </w:r>
+    </w:p>
+    <w:p>
+      <w:pPr>
+        <w:widowControl w:val="0"/>
+        <w:numPr>
+          <w:numId w:val="0"/>
+        </w:numPr>
+        <w:jc w:val="both"/>
+        <w:rPr>
+          <w:rFonts w:hint="eastAsia"/>
+          <w:lang w:val="en-US" w:eastAsia="zh-CN"/>
+        </w:rPr>
+      </w:pPr>
+    </w:p>
+    <w:p>
+      <w:pPr>
+        <w:widowControl w:val="0"/>
+        <w:numPr>
+          <w:numId w:val="0"/>
+        </w:numPr>
+        <w:jc w:val="both"/>
+      </w:pPr>
+    </w:p>
+    <w:p>
+      <w:pPr>
+        <w:widowControl w:val="0"/>
+        <w:numPr>
+          <w:numId w:val="0"/>
+        </w:numPr>
+        <w:jc w:val="both"/>
+        <w:rPr>
+          <w:rFonts w:hint="eastAsia"/>
+          <w:lang w:val="en-US" w:eastAsia="zh-CN"/>
+        </w:rPr>
+      </w:pPr>
+      <w:r>
+        <w:rPr>
+          <w:rFonts w:hint="eastAsia"/>
+          <w:lang w:val="en-US" w:eastAsia="zh-CN"/>
+        </w:rPr>
+        <w:t>部署：</w:t>
+      </w:r>
+    </w:p>
+    <w:p>
+      <w:pPr>
+        <w:widowControl w:val="0"/>
+        <w:numPr>
+          <w:numId w:val="0"/>
+        </w:numPr>
+        <w:jc w:val="both"/>
+        <w:rPr>
+          <w:rFonts w:hint="default"/>
+          <w:lang w:val="en-US" w:eastAsia="zh-CN"/>
+        </w:rPr>
+      </w:pPr>
+      <w:r>
+        <w:rPr>
+          <w:rFonts w:hint="eastAsia"/>
+          <w:lang w:val="en-US" w:eastAsia="zh-CN"/>
+        </w:rPr>
+        <w:t>1、准备镜像</w:t>
+      </w:r>
+    </w:p>
+    <w:p>
+      <w:pPr>
+        <w:widowControl w:val="0"/>
+        <w:numPr>
+          <w:numId w:val="0"/>
+        </w:numPr>
+        <w:jc w:val="both"/>
+      </w:pPr>
+      <w:r>
+        <w:drawing>
+          <wp:inline distT="0" distB="0" distL="114300" distR="114300">
+            <wp:extent cx="5271770" cy="1082675"/>
+            <wp:effectExtent l="0" t="0" r="1270" b="14605"/>
+            <wp:docPr id="2" name="图片 1"/>
+            <wp:cNvGraphicFramePr>
+              <a:graphicFrameLocks xmlns:a="http://schemas.openxmlformats.org/drawingml/2006/main" noChangeAspect="1"/>
+            </wp:cNvGraphicFramePr>
+            <a:graphic xmlns:a="http://schemas.openxmlformats.org/drawingml/2006/main">
+              <a:graphicData uri="http://schemas.openxmlformats.org/drawingml/2006/picture">
+                <pic:pic xmlns:pic="http://schemas.openxmlformats.org/drawingml/2006/picture">
+                  <pic:nvPicPr>
+                    <pic:cNvPr id="2" name="图片 1"/>
+                    <pic:cNvPicPr>
+                      <a:picLocks noChangeAspect="1"/>
+                    </pic:cNvPicPr>
+                  </pic:nvPicPr>
+                  <pic:blipFill>
+                    <a:blip r:embed="rId11"/>
+                    <a:stretch>
+                      <a:fillRect/>
+                    </a:stretch>
+                  </pic:blipFill>
+                  <pic:spPr>
+                    <a:xfrm>
+                      <a:off x="0" y="0"/>
+                      <a:ext cx="5271770" cy="1082675"/>
+                    </a:xfrm>
+                    <a:prstGeom prst="rect">
+                      <a:avLst/>
+                    </a:prstGeom>
+                    <a:noFill/>
+                    <a:ln>
+                      <a:noFill/>
+                    </a:ln>
+                  </pic:spPr>
+                </pic:pic>
+              </a:graphicData>
+            </a:graphic>
+          </wp:inline>
+        </w:drawing>
+      </w:r>
+    </w:p>
+    <w:p>
+      <w:pPr>
+        <w:widowControl w:val="0"/>
+        <w:numPr>
+          <w:numId w:val="0"/>
+        </w:numPr>
+        <w:jc w:val="both"/>
+      </w:pPr>
+      <w:r>
+        <w:drawing>
+          <wp:inline distT="0" distB="0" distL="114300" distR="114300">
+            <wp:extent cx="5269230" cy="422275"/>
+            <wp:effectExtent l="0" t="0" r="3810" b="4445"/>
+            <wp:docPr id="16" name="图片 9"/>
+            <wp:cNvGraphicFramePr>
+              <a:graphicFrameLocks xmlns:a="http://schemas.openxmlformats.org/drawingml/2006/main" noChangeAspect="1"/>
+            </wp:cNvGraphicFramePr>
+            <a:graphic xmlns:a="http://schemas.openxmlformats.org/drawingml/2006/main">
+              <a:graphicData uri="http://schemas.openxmlformats.org/drawingml/2006/picture">
+                <pic:pic xmlns:pic="http://schemas.openxmlformats.org/drawingml/2006/picture">
+                  <pic:nvPicPr>
+                    <pic:cNvPr id="16" name="图片 9"/>
+                    <pic:cNvPicPr>
+                      <a:picLocks noChangeAspect="1"/>
+                    </pic:cNvPicPr>
+                  </pic:nvPicPr>
+                  <pic:blipFill>
+                    <a:blip r:embed="rId12"/>
+                    <a:stretch>
+                      <a:fillRect/>
+                    </a:stretch>
+                  </pic:blipFill>
+                  <pic:spPr>
+                    <a:xfrm>
+                      <a:off x="0" y="0"/>
+                      <a:ext cx="5269230" cy="422275"/>
+                    </a:xfrm>
+                    <a:prstGeom prst="rect">
+                      <a:avLst/>
+                    </a:prstGeom>
+                    <a:noFill/>
+                    <a:ln>
+                      <a:noFill/>
+                    </a:ln>
+                  </pic:spPr>
+                </pic:pic>
+              </a:graphicData>
+            </a:graphic>
+          </wp:inline>
+        </w:drawing>
+      </w:r>
+    </w:p>
+    <w:p>
+      <w:pPr>
+        <w:widowControl w:val="0"/>
+        <w:numPr>
+          <w:numId w:val="0"/>
+        </w:numPr>
+        <w:jc w:val="both"/>
+      </w:pPr>
+      <w:r>
+        <w:drawing>
+          <wp:inline distT="0" distB="0" distL="114300" distR="114300">
+            <wp:extent cx="5271770" cy="434340"/>
+            <wp:effectExtent l="0" t="0" r="1270" b="7620"/>
+            <wp:docPr id="15" name="图片 8"/>
+            <wp:cNvGraphicFramePr>
+              <a:graphicFrameLocks xmlns:a="http://schemas.openxmlformats.org/drawingml/2006/main" noChangeAspect="1"/>
+            </wp:cNvGraphicFramePr>
+            <a:graphic xmlns:a="http://schemas.openxmlformats.org/drawingml/2006/main">
+              <a:graphicData uri="http://schemas.openxmlformats.org/drawingml/2006/picture">
+                <pic:pic xmlns:pic="http://schemas.openxmlformats.org/drawingml/2006/picture">
+                  <pic:nvPicPr>
+                    <pic:cNvPr id="15" name="图片 8"/>
+                    <pic:cNvPicPr>
+                      <a:picLocks noChangeAspect="1"/>
+                    </pic:cNvPicPr>
+                  </pic:nvPicPr>
+                  <pic:blipFill>
+                    <a:blip r:embed="rId13"/>
+                    <a:stretch>
+                      <a:fillRect/>
+                    </a:stretch>
+                  </pic:blipFill>
+                  <pic:spPr>
+                    <a:xfrm>
+                      <a:off x="0" y="0"/>
+                      <a:ext cx="5271770" cy="434340"/>
+                    </a:xfrm>
+                    <a:prstGeom prst="rect">
+                      <a:avLst/>
+                    </a:prstGeom>
+                    <a:noFill/>
+                    <a:ln>
+                      <a:noFill/>
+                    </a:ln>
+                  </pic:spPr>
+                </pic:pic>
+              </a:graphicData>
+            </a:graphic>
+          </wp:inline>
+        </w:drawing>
+      </w:r>
+    </w:p>
+    <w:p>
+      <w:pPr>
+        <w:widowControl w:val="0"/>
+        <w:numPr>
+          <w:numId w:val="0"/>
+        </w:numPr>
+        <w:ind w:leftChars="0"/>
+        <w:jc w:val="both"/>
+        <w:rPr>
+          <w:rFonts w:hint="eastAsia"/>
+          <w:lang w:val="en-US" w:eastAsia="zh-CN"/>
+        </w:rPr>
+      </w:pPr>
+      <w:r>
+        <w:rPr>
+          <w:rFonts w:hint="eastAsia"/>
+          <w:lang w:val="en-US" w:eastAsia="zh-CN"/>
+        </w:rPr>
+        <w:t>2、启动docker，做好环境设定</w:t>
+      </w:r>
+    </w:p>
+    <w:p>
+      <w:pPr>
+        <w:widowControl w:val="0"/>
+        <w:numPr>
+          <w:numId w:val="0"/>
+        </w:numPr>
+        <w:jc w:val="both"/>
+        <w:rPr>
+          <w:rFonts w:hint="default"/>
+          <w:lang w:val="en-US" w:eastAsia="zh-CN"/>
+        </w:rPr>
+      </w:pPr>
+      <w:r>
+        <w:drawing>
+          <wp:inline distT="0" distB="0" distL="114300" distR="114300">
+            <wp:extent cx="5271135" cy="1316355"/>
+            <wp:effectExtent l="0" t="0" r="1905" b="9525"/>
+            <wp:docPr id="10" name="图片 3"/>
+            <wp:cNvGraphicFramePr>
+              <a:graphicFrameLocks xmlns:a="http://schemas.openxmlformats.org/drawingml/2006/main" noChangeAspect="1"/>
+            </wp:cNvGraphicFramePr>
+            <a:graphic xmlns:a="http://schemas.openxmlformats.org/drawingml/2006/main">
+              <a:graphicData uri="http://schemas.openxmlformats.org/drawingml/2006/picture">
+                <pic:pic xmlns:pic="http://schemas.openxmlformats.org/drawingml/2006/picture">
+                  <pic:nvPicPr>
+                    <pic:cNvPr id="10" name="图片 3"/>
+                    <pic:cNvPicPr>
+                      <a:picLocks noChangeAspect="1"/>
+                    </pic:cNvPicPr>
+                  </pic:nvPicPr>
+                  <pic:blipFill>
+                    <a:blip r:embed="rId14"/>
+                    <a:stretch>
+                      <a:fillRect/>
+                    </a:stretch>
+                  </pic:blipFill>
+                  <pic:spPr>
+                    <a:xfrm>
+                      <a:off x="0" y="0"/>
+                      <a:ext cx="5271135" cy="1316355"/>
+                    </a:xfrm>
+                    <a:prstGeom prst="rect">
+                      <a:avLst/>
+                    </a:prstGeom>
+                    <a:noFill/>
+                    <a:ln>
+                      <a:noFill/>
+                    </a:ln>
+                  </pic:spPr>
+                </pic:pic>
+              </a:graphicData>
+            </a:graphic>
+          </wp:inline>
+        </w:drawing>
+      </w:r>
+    </w:p>
+    <w:p>
+      <w:pPr>
+        <w:widowControl w:val="0"/>
+        <w:numPr>
+          <w:numId w:val="0"/>
+        </w:numPr>
+        <w:jc w:val="both"/>
+        <w:rPr>
+          <w:rFonts w:hint="default"/>
+          <w:lang w:val="en-US" w:eastAsia="zh-CN"/>
+        </w:rPr>
+      </w:pPr>
+    </w:p>
+    <w:p>
+      <w:pPr>
+        <w:widowControl w:val="0"/>
+        <w:numPr>
+          <w:ilvl w:val="0"/>
+          <w:numId w:val="0"/>
+        </w:numPr>
+        <w:jc w:val="both"/>
+        <w:rPr>
+          <w:rFonts w:hint="default"/>
+          <w:lang w:val="en-US" w:eastAsia="zh-CN"/>
+        </w:rPr>
+      </w:pPr>
+      <w:r>
+        <w:drawing>
+          <wp:inline distT="0" distB="0" distL="114300" distR="114300">
+            <wp:extent cx="5268595" cy="676910"/>
+            <wp:effectExtent l="0" t="0" r="4445" b="8890"/>
+            <wp:docPr id="9" name="图片 2"/>
+            <wp:cNvGraphicFramePr>
+              <a:graphicFrameLocks xmlns:a="http://schemas.openxmlformats.org/drawingml/2006/main" noChangeAspect="1"/>
+            </wp:cNvGraphicFramePr>
+            <a:graphic xmlns:a="http://schemas.openxmlformats.org/drawingml/2006/main">
+              <a:graphicData uri="http://schemas.openxmlformats.org/drawingml/2006/picture">
+                <pic:pic xmlns:pic="http://schemas.openxmlformats.org/drawingml/2006/picture">
+                  <pic:nvPicPr>
+                    <pic:cNvPr id="9" name="图片 2"/>
+                    <pic:cNvPicPr>
+                      <a:picLocks noChangeAspect="1"/>
+                    </pic:cNvPicPr>
+                  </pic:nvPicPr>
+                  <pic:blipFill>
+                    <a:blip r:embed="rId15"/>
+                    <a:stretch>
+                      <a:fillRect/>
+                    </a:stretch>
+                  </pic:blipFill>
+                  <pic:spPr>
+                    <a:xfrm>
+                      <a:off x="0" y="0"/>
+                      <a:ext cx="5268595" cy="676910"/>
+                    </a:xfrm>
+                    <a:prstGeom prst="rect">
+                      <a:avLst/>
+                    </a:prstGeom>
+                    <a:noFill/>
+                    <a:ln>
+                      <a:noFill/>
+                    </a:ln>
+                  </pic:spPr>
+                </pic:pic>
+              </a:graphicData>
+            </a:graphic>
+          </wp:inline>
+        </w:drawing>
+      </w:r>
+    </w:p>
+    <w:p>
+      <w:pPr>
+        <w:widowControl w:val="0"/>
+        <w:numPr>
+          <w:ilvl w:val="0"/>
+          <w:numId w:val="0"/>
+        </w:numPr>
+        <w:jc w:val="both"/>
+        <w:rPr>
+          <w:rFonts w:hint="default"/>
+          <w:lang w:val="en-US" w:eastAsia="zh-CN"/>
+        </w:rPr>
+      </w:pPr>
+    </w:p>
+    <w:p>
+      <w:pPr>
+        <w:widowControl w:val="0"/>
+        <w:numPr>
+          <w:ilvl w:val="0"/>
+          <w:numId w:val="4"/>
+        </w:numPr>
+        <w:ind w:left="0" w:leftChars="0" w:firstLine="0" w:firstLineChars="0"/>
+        <w:jc w:val="both"/>
+        <w:rPr>
+          <w:rFonts w:hint="eastAsia"/>
+          <w:lang w:val="en-US" w:eastAsia="zh-CN"/>
+        </w:rPr>
+      </w:pPr>
+      <w:r>
+        <w:rPr>
+          <w:rFonts w:hint="eastAsia"/>
+          <w:lang w:val="en-US" w:eastAsia="zh-CN"/>
+        </w:rPr>
+        <w:t>设定kubelet</w:t>
+      </w:r>
+    </w:p>
+    <w:p>
+      <w:pPr>
+        <w:widowControl w:val="0"/>
+        <w:numPr>
+          <w:numId w:val="0"/>
+        </w:numPr>
+        <w:jc w:val="both"/>
+        <w:rPr>
+          <w:rFonts w:hint="eastAsia"/>
+          <w:lang w:val="en-US" w:eastAsia="zh-CN"/>
+        </w:rPr>
+      </w:pPr>
+      <w:r>
+        <w:rPr>
+          <w:rFonts w:hint="eastAsia"/>
+          <w:lang w:val="en-US" w:eastAsia="zh-CN"/>
+        </w:rPr>
+        <w:t>启动项：</w:t>
+      </w:r>
+    </w:p>
+    <w:p>
+      <w:pPr>
+        <w:widowControl w:val="0"/>
+        <w:numPr>
+          <w:numId w:val="0"/>
+        </w:numPr>
+        <w:jc w:val="both"/>
+      </w:pPr>
+      <w:r>
+        <w:drawing>
+          <wp:inline distT="0" distB="0" distL="114300" distR="114300">
+            <wp:extent cx="3449320" cy="1000125"/>
+            <wp:effectExtent l="0" t="0" r="10160" b="5715"/>
+            <wp:docPr id="11" name="图片 4"/>
+            <wp:cNvGraphicFramePr>
+              <a:graphicFrameLocks xmlns:a="http://schemas.openxmlformats.org/drawingml/2006/main" noChangeAspect="1"/>
+            </wp:cNvGraphicFramePr>
+            <a:graphic xmlns:a="http://schemas.openxmlformats.org/drawingml/2006/main">
+              <a:graphicData uri="http://schemas.openxmlformats.org/drawingml/2006/picture">
+                <pic:pic xmlns:pic="http://schemas.openxmlformats.org/drawingml/2006/picture">
+                  <pic:nvPicPr>
+                    <pic:cNvPr id="11" name="图片 4"/>
+                    <pic:cNvPicPr>
+                      <a:picLocks noChangeAspect="1"/>
+                    </pic:cNvPicPr>
+                  </pic:nvPicPr>
+                  <pic:blipFill>
+                    <a:blip r:embed="rId16"/>
+                    <a:stretch>
+                      <a:fillRect/>
+                    </a:stretch>
+                  </pic:blipFill>
+                  <pic:spPr>
+                    <a:xfrm>
+                      <a:off x="0" y="0"/>
+                      <a:ext cx="3449320" cy="1000125"/>
+                    </a:xfrm>
+                    <a:prstGeom prst="rect">
+                      <a:avLst/>
+                    </a:prstGeom>
+                    <a:noFill/>
+                    <a:ln>
+                      <a:noFill/>
+                    </a:ln>
+                  </pic:spPr>
+                </pic:pic>
+              </a:graphicData>
+            </a:graphic>
+          </wp:inline>
+        </w:drawing>
+      </w:r>
+    </w:p>
+    <w:p>
+      <w:pPr>
+        <w:widowControl w:val="0"/>
+        <w:numPr>
+          <w:numId w:val="0"/>
+        </w:numPr>
+        <w:jc w:val="both"/>
+        <w:rPr>
+          <w:rFonts w:hint="eastAsia"/>
+          <w:lang w:val="en-US" w:eastAsia="zh-CN"/>
+        </w:rPr>
+      </w:pPr>
+      <w:r>
+        <w:rPr>
+          <w:rFonts w:hint="eastAsia"/>
+          <w:lang w:val="en-US" w:eastAsia="zh-CN"/>
+        </w:rPr>
+        <w:t>设定kubelet配置忽略SWAP报错信息</w:t>
+      </w:r>
+    </w:p>
+    <w:p>
+      <w:pPr>
+        <w:widowControl w:val="0"/>
+        <w:numPr>
+          <w:numId w:val="0"/>
+        </w:numPr>
+        <w:jc w:val="both"/>
+        <w:rPr>
+          <w:rFonts w:hint="eastAsia"/>
+          <w:lang w:val="en-US" w:eastAsia="zh-CN"/>
+        </w:rPr>
+      </w:pPr>
+      <w:r>
+        <w:rPr>
+          <w:rFonts w:hint="eastAsia"/>
+          <w:lang w:val="en-US" w:eastAsia="zh-CN"/>
+        </w:rPr>
+        <w:t>#vim /etc/sysconfig/kubelet</w:t>
+      </w:r>
+    </w:p>
+    <w:p>
+      <w:pPr>
+        <w:widowControl w:val="0"/>
+        <w:numPr>
+          <w:numId w:val="0"/>
+        </w:numPr>
+        <w:ind w:firstLine="420" w:firstLineChars="0"/>
+        <w:jc w:val="both"/>
+        <w:rPr>
+          <w:rFonts w:hint="default"/>
+          <w:lang w:val="en-US" w:eastAsia="zh-CN"/>
+        </w:rPr>
+      </w:pPr>
+      <w:r>
+        <w:rPr>
+          <w:rFonts w:hint="eastAsia"/>
+          <w:lang w:val="en-US" w:eastAsia="zh-CN"/>
+        </w:rPr>
+        <w:t>KUBELET_EXTRA_ARGS=</w:t>
+      </w:r>
+      <w:r>
+        <w:rPr>
+          <w:rFonts w:hint="default"/>
+          <w:lang w:val="en-US" w:eastAsia="zh-CN"/>
+        </w:rPr>
+        <w:t>”</w:t>
+      </w:r>
+      <w:r>
+        <w:rPr>
+          <w:rFonts w:hint="eastAsia"/>
+          <w:lang w:val="en-US" w:eastAsia="zh-CN"/>
+        </w:rPr>
+        <w:t>--fail-swap-on=false</w:t>
+      </w:r>
+      <w:r>
+        <w:rPr>
+          <w:rFonts w:hint="default"/>
+          <w:lang w:val="en-US" w:eastAsia="zh-CN"/>
+        </w:rPr>
+        <w:t>”</w:t>
+      </w:r>
+    </w:p>
+    <w:p>
+      <w:pPr>
+        <w:widowControl w:val="0"/>
+        <w:numPr>
+          <w:numId w:val="0"/>
+        </w:numPr>
+        <w:jc w:val="both"/>
+        <w:rPr>
+          <w:rFonts w:hint="default"/>
+          <w:lang w:val="en-US" w:eastAsia="zh-CN"/>
+        </w:rPr>
+      </w:pPr>
+    </w:p>
+    <w:p>
+      <w:pPr>
+        <w:widowControl w:val="0"/>
+        <w:numPr>
+          <w:numId w:val="0"/>
+        </w:numPr>
+        <w:jc w:val="both"/>
+        <w:rPr>
+          <w:rFonts w:hint="eastAsia"/>
+          <w:lang w:val="en-US" w:eastAsia="zh-CN"/>
+        </w:rPr>
+      </w:pPr>
+      <w:r>
+        <w:rPr>
+          <w:rFonts w:hint="eastAsia"/>
+          <w:lang w:val="en-US" w:eastAsia="zh-CN"/>
+        </w:rPr>
+        <w:t>启动： systemctl start kubelet</w:t>
+      </w:r>
+    </w:p>
+    <w:p>
+      <w:pPr>
+        <w:widowControl w:val="0"/>
+        <w:numPr>
+          <w:numId w:val="0"/>
+        </w:numPr>
+        <w:jc w:val="both"/>
+        <w:rPr>
+          <w:rFonts w:hint="default"/>
+          <w:lang w:val="en-US" w:eastAsia="zh-CN"/>
+        </w:rPr>
+      </w:pPr>
+    </w:p>
+    <w:p>
+      <w:pPr>
+        <w:widowControl w:val="0"/>
+        <w:numPr>
+          <w:ilvl w:val="0"/>
+          <w:numId w:val="4"/>
+        </w:numPr>
+        <w:ind w:left="0" w:leftChars="0" w:firstLine="0" w:firstLineChars="0"/>
+        <w:jc w:val="both"/>
+        <w:rPr>
+          <w:rFonts w:hint="eastAsia"/>
+          <w:lang w:val="en-US" w:eastAsia="zh-CN"/>
+        </w:rPr>
+      </w:pPr>
+      <w:r>
+        <w:rPr>
+          <w:rFonts w:hint="eastAsia"/>
+          <w:lang w:val="en-US" w:eastAsia="zh-CN"/>
+        </w:rPr>
+        <w:t>kubeadm init</w:t>
+      </w:r>
+    </w:p>
+    <w:p>
+      <w:pPr>
+        <w:widowControl w:val="0"/>
+        <w:numPr>
+          <w:numId w:val="0"/>
+        </w:numPr>
+        <w:jc w:val="both"/>
+      </w:pPr>
+      <w:r>
+        <w:drawing>
+          <wp:inline distT="0" distB="0" distL="114300" distR="114300">
+            <wp:extent cx="5261610" cy="198120"/>
+            <wp:effectExtent l="0" t="0" r="11430" b="0"/>
+            <wp:docPr id="14" name="图片 7"/>
+            <wp:cNvGraphicFramePr>
+              <a:graphicFrameLocks xmlns:a="http://schemas.openxmlformats.org/drawingml/2006/main" noChangeAspect="1"/>
+            </wp:cNvGraphicFramePr>
+            <a:graphic xmlns:a="http://schemas.openxmlformats.org/drawingml/2006/main">
+              <a:graphicData uri="http://schemas.openxmlformats.org/drawingml/2006/picture">
+                <pic:pic xmlns:pic="http://schemas.openxmlformats.org/drawingml/2006/picture">
+                  <pic:nvPicPr>
+                    <pic:cNvPr id="14" name="图片 7"/>
+                    <pic:cNvPicPr>
+                      <a:picLocks noChangeAspect="1"/>
+                    </pic:cNvPicPr>
+                  </pic:nvPicPr>
+                  <pic:blipFill>
+                    <a:blip r:embed="rId17"/>
+                    <a:stretch>
+                      <a:fillRect/>
+                    </a:stretch>
+                  </pic:blipFill>
+                  <pic:spPr>
+                    <a:xfrm>
+                      <a:off x="0" y="0"/>
+                      <a:ext cx="5261610" cy="198120"/>
+                    </a:xfrm>
+                    <a:prstGeom prst="rect">
+                      <a:avLst/>
+                    </a:prstGeom>
+                    <a:noFill/>
+                    <a:ln>
+                      <a:noFill/>
+                    </a:ln>
+                  </pic:spPr>
+                </pic:pic>
+              </a:graphicData>
+            </a:graphic>
+          </wp:inline>
+        </w:drawing>
+      </w:r>
+    </w:p>
+    <w:p>
+      <w:pPr>
+        <w:widowControl w:val="0"/>
+        <w:numPr>
+          <w:numId w:val="0"/>
+        </w:numPr>
+        <w:jc w:val="both"/>
+      </w:pPr>
+      <w:r>
+        <w:drawing>
+          <wp:inline distT="0" distB="0" distL="114300" distR="114300">
+            <wp:extent cx="5271770" cy="1417320"/>
+            <wp:effectExtent l="0" t="0" r="1270" b="0"/>
+            <wp:docPr id="17" name="图片 10"/>
+            <wp:cNvGraphicFramePr>
+              <a:graphicFrameLocks xmlns:a="http://schemas.openxmlformats.org/drawingml/2006/main" noChangeAspect="1"/>
+            </wp:cNvGraphicFramePr>
+            <a:graphic xmlns:a="http://schemas.openxmlformats.org/drawingml/2006/main">
+              <a:graphicData uri="http://schemas.openxmlformats.org/drawingml/2006/picture">
+                <pic:pic xmlns:pic="http://schemas.openxmlformats.org/drawingml/2006/picture">
+                  <pic:nvPicPr>
+                    <pic:cNvPr id="17" name="图片 10"/>
+                    <pic:cNvPicPr>
+                      <a:picLocks noChangeAspect="1"/>
+                    </pic:cNvPicPr>
+                  </pic:nvPicPr>
+                  <pic:blipFill>
+                    <a:blip r:embed="rId18"/>
+                    <a:stretch>
+                      <a:fillRect/>
+                    </a:stretch>
+                  </pic:blipFill>
+                  <pic:spPr>
+                    <a:xfrm>
+                      <a:off x="0" y="0"/>
+                      <a:ext cx="5271770" cy="1417320"/>
+                    </a:xfrm>
+                    <a:prstGeom prst="rect">
+                      <a:avLst/>
+                    </a:prstGeom>
+                    <a:noFill/>
+                    <a:ln>
+                      <a:noFill/>
+                    </a:ln>
+                  </pic:spPr>
+                </pic:pic>
+              </a:graphicData>
+            </a:graphic>
+          </wp:inline>
+        </w:drawing>
+      </w:r>
+    </w:p>
+    <w:p>
+      <w:pPr>
+        <w:widowControl w:val="0"/>
+        <w:numPr>
+          <w:numId w:val="0"/>
+        </w:numPr>
+        <w:jc w:val="both"/>
+      </w:pPr>
+      <w:r>
+        <w:drawing>
+          <wp:inline distT="0" distB="0" distL="114300" distR="114300">
+            <wp:extent cx="5266690" cy="480695"/>
+            <wp:effectExtent l="0" t="0" r="6350" b="6985"/>
+            <wp:docPr id="18" name="图片 11"/>
+            <wp:cNvGraphicFramePr>
+              <a:graphicFrameLocks xmlns:a="http://schemas.openxmlformats.org/drawingml/2006/main" noChangeAspect="1"/>
+            </wp:cNvGraphicFramePr>
+            <a:graphic xmlns:a="http://schemas.openxmlformats.org/drawingml/2006/main">
+              <a:graphicData uri="http://schemas.openxmlformats.org/drawingml/2006/picture">
+                <pic:pic xmlns:pic="http://schemas.openxmlformats.org/drawingml/2006/picture">
+                  <pic:nvPicPr>
+                    <pic:cNvPr id="18" name="图片 11"/>
+                    <pic:cNvPicPr>
+                      <a:picLocks noChangeAspect="1"/>
+                    </pic:cNvPicPr>
+                  </pic:nvPicPr>
+                  <pic:blipFill>
+                    <a:blip r:embed="rId19"/>
+                    <a:stretch>
+                      <a:fillRect/>
+                    </a:stretch>
+                  </pic:blipFill>
+                  <pic:spPr>
+                    <a:xfrm>
+                      <a:off x="0" y="0"/>
+                      <a:ext cx="5266690" cy="480695"/>
+                    </a:xfrm>
+                    <a:prstGeom prst="rect">
+                      <a:avLst/>
+                    </a:prstGeom>
+                    <a:noFill/>
+                    <a:ln>
+                      <a:noFill/>
+                    </a:ln>
+                  </pic:spPr>
+                </pic:pic>
+              </a:graphicData>
+            </a:graphic>
+          </wp:inline>
+        </w:drawing>
+      </w:r>
+    </w:p>
+    <w:p>
+      <w:pPr>
+        <w:widowControl w:val="0"/>
+        <w:numPr>
+          <w:numId w:val="0"/>
+        </w:numPr>
+        <w:jc w:val="both"/>
+        <w:rPr>
+          <w:rFonts w:hint="eastAsia"/>
+          <w:lang w:val="en-US" w:eastAsia="zh-CN"/>
+        </w:rPr>
+      </w:pPr>
+      <w:r>
+        <w:rPr>
+          <w:rFonts w:hint="eastAsia"/>
+          <w:lang w:val="en-US" w:eastAsia="zh-CN"/>
+        </w:rPr>
+        <w:t>保存好tocken 和ca-cert-hash</w:t>
+      </w:r>
+    </w:p>
+    <w:p>
+      <w:pPr>
+        <w:widowControl w:val="0"/>
+        <w:numPr>
+          <w:numId w:val="0"/>
+        </w:numPr>
+        <w:jc w:val="both"/>
+        <w:rPr>
+          <w:rFonts w:hint="eastAsia"/>
+          <w:lang w:val="en-US" w:eastAsia="zh-CN"/>
+        </w:rPr>
+      </w:pPr>
+    </w:p>
+    <w:p>
+      <w:pPr>
+        <w:widowControl w:val="0"/>
+        <w:numPr>
+          <w:numId w:val="0"/>
+        </w:numPr>
+        <w:jc w:val="both"/>
+        <w:rPr>
+          <w:rFonts w:hint="default" w:eastAsiaTheme="minorEastAsia"/>
+          <w:lang w:val="en-US" w:eastAsia="zh-CN"/>
+        </w:rPr>
+      </w:pPr>
+      <w:r>
+        <w:rPr>
+          <w:rFonts w:hint="eastAsia"/>
+          <w:lang w:val="en-US" w:eastAsia="zh-CN"/>
+        </w:rPr>
+        <w:t>查看组件状态： kubectl get componentstatus   (kubectl get cs)</w:t>
+      </w:r>
+    </w:p>
+    <w:p>
+      <w:pPr>
+        <w:widowControl w:val="0"/>
+        <w:numPr>
+          <w:numId w:val="0"/>
+        </w:numPr>
+        <w:jc w:val="both"/>
+        <w:rPr>
+          <w:rFonts w:hint="eastAsia"/>
+          <w:lang w:val="en-US" w:eastAsia="zh-CN"/>
+        </w:rPr>
+      </w:pPr>
+      <w:r>
+        <w:drawing>
+          <wp:inline distT="0" distB="0" distL="114300" distR="114300">
+            <wp:extent cx="5272405" cy="974090"/>
+            <wp:effectExtent l="0" t="0" r="635" b="1270"/>
+            <wp:docPr id="19" name="图片 12"/>
+            <wp:cNvGraphicFramePr>
+              <a:graphicFrameLocks xmlns:a="http://schemas.openxmlformats.org/drawingml/2006/main" noChangeAspect="1"/>
+            </wp:cNvGraphicFramePr>
+            <a:graphic xmlns:a="http://schemas.openxmlformats.org/drawingml/2006/main">
+              <a:graphicData uri="http://schemas.openxmlformats.org/drawingml/2006/picture">
+                <pic:pic xmlns:pic="http://schemas.openxmlformats.org/drawingml/2006/picture">
+                  <pic:nvPicPr>
+                    <pic:cNvPr id="19" name="图片 12"/>
+                    <pic:cNvPicPr>
+                      <a:picLocks noChangeAspect="1"/>
+                    </pic:cNvPicPr>
+                  </pic:nvPicPr>
+                  <pic:blipFill>
+                    <a:blip r:embed="rId20"/>
+                    <a:stretch>
+                      <a:fillRect/>
+                    </a:stretch>
+                  </pic:blipFill>
+                  <pic:spPr>
+                    <a:xfrm>
+                      <a:off x="0" y="0"/>
+                      <a:ext cx="5272405" cy="974090"/>
+                    </a:xfrm>
+                    <a:prstGeom prst="rect">
+                      <a:avLst/>
+                    </a:prstGeom>
+                    <a:noFill/>
+                    <a:ln>
+                      <a:noFill/>
+                    </a:ln>
+                  </pic:spPr>
+                </pic:pic>
+              </a:graphicData>
+            </a:graphic>
+          </wp:inline>
+        </w:drawing>
+      </w:r>
+    </w:p>
+    <w:p>
+      <w:pPr>
+        <w:widowControl w:val="0"/>
+        <w:numPr>
+          <w:numId w:val="0"/>
+        </w:numPr>
+        <w:jc w:val="both"/>
+        <w:rPr>
+          <w:rFonts w:hint="default"/>
+          <w:lang w:val="en-US" w:eastAsia="zh-CN"/>
+        </w:rPr>
+      </w:pPr>
+    </w:p>
+    <w:p>
+      <w:pPr>
+        <w:widowControl w:val="0"/>
+        <w:numPr>
+          <w:numId w:val="0"/>
+        </w:numPr>
+        <w:jc w:val="both"/>
+        <w:rPr>
+          <w:rFonts w:hint="eastAsia"/>
+          <w:lang w:val="en-US" w:eastAsia="zh-CN"/>
+        </w:rPr>
+      </w:pPr>
+      <w:r>
+        <w:rPr>
+          <w:rFonts w:hint="eastAsia"/>
+          <w:lang w:val="en-US" w:eastAsia="zh-CN"/>
+        </w:rPr>
+        <w:t xml:space="preserve">查看集群节点信息 kubectl get nodes </w:t>
+      </w:r>
+    </w:p>
+    <w:p>
+      <w:pPr>
+        <w:widowControl w:val="0"/>
+        <w:numPr>
+          <w:numId w:val="0"/>
+        </w:numPr>
+        <w:ind w:firstLine="420" w:firstLineChars="0"/>
+        <w:jc w:val="both"/>
+        <w:rPr>
+          <w:rFonts w:hint="default"/>
+          <w:lang w:val="en-US" w:eastAsia="zh-CN"/>
+        </w:rPr>
+      </w:pPr>
+      <w:r>
+        <w:rPr>
+          <w:rFonts w:hint="eastAsia"/>
+          <w:lang w:val="en-US" w:eastAsia="zh-CN"/>
+        </w:rPr>
+        <w:t>如果没装好flannel或其他网络组件的话 节点会显示未就绪状态</w:t>
+      </w:r>
+    </w:p>
+    <w:p>
+      <w:pPr>
+        <w:widowControl w:val="0"/>
+        <w:numPr>
+          <w:numId w:val="0"/>
+        </w:numPr>
+        <w:jc w:val="both"/>
+      </w:pPr>
+      <w:r>
+        <w:drawing>
+          <wp:inline distT="0" distB="0" distL="114300" distR="114300">
+            <wp:extent cx="5044440" cy="609600"/>
+            <wp:effectExtent l="0" t="0" r="0" b="0"/>
+            <wp:docPr id="20" name="图片 13"/>
+            <wp:cNvGraphicFramePr>
+              <a:graphicFrameLocks xmlns:a="http://schemas.openxmlformats.org/drawingml/2006/main" noChangeAspect="1"/>
+            </wp:cNvGraphicFramePr>
+            <a:graphic xmlns:a="http://schemas.openxmlformats.org/drawingml/2006/main">
+              <a:graphicData uri="http://schemas.openxmlformats.org/drawingml/2006/picture">
+                <pic:pic xmlns:pic="http://schemas.openxmlformats.org/drawingml/2006/picture">
+                  <pic:nvPicPr>
+                    <pic:cNvPr id="20" name="图片 13"/>
+                    <pic:cNvPicPr>
+                      <a:picLocks noChangeAspect="1"/>
+                    </pic:cNvPicPr>
+                  </pic:nvPicPr>
+                  <pic:blipFill>
+                    <a:blip r:embed="rId21"/>
+                    <a:stretch>
+                      <a:fillRect/>
+                    </a:stretch>
+                  </pic:blipFill>
+                  <pic:spPr>
+                    <a:xfrm>
+                      <a:off x="0" y="0"/>
+                      <a:ext cx="5044440" cy="609600"/>
+                    </a:xfrm>
+                    <a:prstGeom prst="rect">
+                      <a:avLst/>
+                    </a:prstGeom>
+                    <a:noFill/>
+                    <a:ln>
+                      <a:noFill/>
+                    </a:ln>
+                  </pic:spPr>
+                </pic:pic>
+              </a:graphicData>
+            </a:graphic>
+          </wp:inline>
+        </w:drawing>
+      </w:r>
+    </w:p>
+    <w:p>
+      <w:pPr>
+        <w:widowControl w:val="0"/>
+        <w:numPr>
+          <w:numId w:val="0"/>
+        </w:numPr>
+        <w:jc w:val="both"/>
+      </w:pPr>
+    </w:p>
+    <w:p>
+      <w:pPr>
+        <w:widowControl w:val="0"/>
+        <w:numPr>
+          <w:ilvl w:val="0"/>
+          <w:numId w:val="4"/>
+        </w:numPr>
+        <w:ind w:left="0" w:leftChars="0" w:firstLine="0" w:firstLineChars="0"/>
+        <w:jc w:val="both"/>
+        <w:rPr>
+          <w:rFonts w:hint="eastAsia"/>
+          <w:lang w:val="en-US" w:eastAsia="zh-CN"/>
+        </w:rPr>
+      </w:pPr>
+      <w:r>
+        <w:rPr>
+          <w:rFonts w:hint="eastAsia"/>
+          <w:lang w:val="en-US" w:eastAsia="zh-CN"/>
+        </w:rPr>
+        <w:t>flannel</w:t>
+      </w:r>
+    </w:p>
+    <w:p>
+      <w:pPr>
+        <w:widowControl w:val="0"/>
+        <w:numPr>
+          <w:numId w:val="0"/>
+        </w:numPr>
+        <w:jc w:val="both"/>
+        <w:rPr>
+          <w:rFonts w:hint="default"/>
+          <w:lang w:val="en-US" w:eastAsia="zh-CN"/>
+        </w:rPr>
+      </w:pPr>
+      <w:r>
+        <w:rPr>
+          <w:rFonts w:hint="eastAsia"/>
+          <w:lang w:val="en-US" w:eastAsia="zh-CN"/>
+        </w:rPr>
+        <w:t>自动获取清单并下载镜像：</w:t>
+      </w:r>
+    </w:p>
+    <w:p>
+      <w:pPr>
+        <w:widowControl w:val="0"/>
+        <w:numPr>
+          <w:numId w:val="0"/>
+        </w:numPr>
+        <w:jc w:val="both"/>
+      </w:pPr>
+      <w:r>
+        <w:drawing>
+          <wp:inline distT="0" distB="0" distL="114300" distR="114300">
+            <wp:extent cx="5273040" cy="897890"/>
+            <wp:effectExtent l="0" t="0" r="0" b="1270"/>
+            <wp:docPr id="22" name="图片 15"/>
+            <wp:cNvGraphicFramePr>
+              <a:graphicFrameLocks xmlns:a="http://schemas.openxmlformats.org/drawingml/2006/main" noChangeAspect="1"/>
+            </wp:cNvGraphicFramePr>
+            <a:graphic xmlns:a="http://schemas.openxmlformats.org/drawingml/2006/main">
+              <a:graphicData uri="http://schemas.openxmlformats.org/drawingml/2006/picture">
+                <pic:pic xmlns:pic="http://schemas.openxmlformats.org/drawingml/2006/picture">
+                  <pic:nvPicPr>
+                    <pic:cNvPr id="22" name="图片 15"/>
+                    <pic:cNvPicPr>
+                      <a:picLocks noChangeAspect="1"/>
+                    </pic:cNvPicPr>
+                  </pic:nvPicPr>
+                  <pic:blipFill>
+                    <a:blip r:embed="rId22"/>
+                    <a:stretch>
+                      <a:fillRect/>
+                    </a:stretch>
+                  </pic:blipFill>
+                  <pic:spPr>
+                    <a:xfrm>
+                      <a:off x="0" y="0"/>
+                      <a:ext cx="5273040" cy="897890"/>
+                    </a:xfrm>
+                    <a:prstGeom prst="rect">
+                      <a:avLst/>
+                    </a:prstGeom>
+                    <a:noFill/>
+                    <a:ln>
+                      <a:noFill/>
+                    </a:ln>
+                  </pic:spPr>
+                </pic:pic>
+              </a:graphicData>
+            </a:graphic>
+          </wp:inline>
+        </w:drawing>
+      </w:r>
+    </w:p>
+    <w:p>
+      <w:pPr>
+        <w:widowControl w:val="0"/>
+        <w:numPr>
+          <w:numId w:val="0"/>
+        </w:numPr>
+        <w:jc w:val="both"/>
+        <w:rPr>
+          <w:rFonts w:hint="eastAsia"/>
+          <w:lang w:val="en-US" w:eastAsia="zh-CN"/>
+        </w:rPr>
+      </w:pPr>
+      <w:r>
+        <w:rPr>
+          <w:rFonts w:hint="eastAsia"/>
+          <w:lang w:val="en-US" w:eastAsia="zh-CN"/>
+        </w:rPr>
+        <w:t>docker image ls 能看到flannel镜像后</w:t>
+      </w:r>
+    </w:p>
+    <w:p>
+      <w:pPr>
+        <w:widowControl w:val="0"/>
+        <w:numPr>
+          <w:numId w:val="0"/>
+        </w:numPr>
+        <w:jc w:val="both"/>
+      </w:pPr>
+      <w:r>
+        <w:rPr>
+          <w:rFonts w:hint="eastAsia"/>
+          <w:lang w:val="en-US" w:eastAsia="zh-CN"/>
+        </w:rPr>
+        <w:t xml:space="preserve"> </w:t>
+      </w:r>
+      <w:r>
+        <w:drawing>
+          <wp:inline distT="0" distB="0" distL="114300" distR="114300">
+            <wp:extent cx="5270500" cy="2917825"/>
+            <wp:effectExtent l="0" t="0" r="2540" b="8255"/>
+            <wp:docPr id="23" name="图片 16"/>
+            <wp:cNvGraphicFramePr>
+              <a:graphicFrameLocks xmlns:a="http://schemas.openxmlformats.org/drawingml/2006/main" noChangeAspect="1"/>
+            </wp:cNvGraphicFramePr>
+            <a:graphic xmlns:a="http://schemas.openxmlformats.org/drawingml/2006/main">
+              <a:graphicData uri="http://schemas.openxmlformats.org/drawingml/2006/picture">
+                <pic:pic xmlns:pic="http://schemas.openxmlformats.org/drawingml/2006/picture">
+                  <pic:nvPicPr>
+                    <pic:cNvPr id="23" name="图片 16"/>
+                    <pic:cNvPicPr>
+                      <a:picLocks noChangeAspect="1"/>
+                    </pic:cNvPicPr>
+                  </pic:nvPicPr>
+                  <pic:blipFill>
+                    <a:blip r:embed="rId23"/>
+                    <a:stretch>
+                      <a:fillRect/>
+                    </a:stretch>
+                  </pic:blipFill>
+                  <pic:spPr>
+                    <a:xfrm>
+                      <a:off x="0" y="0"/>
+                      <a:ext cx="5270500" cy="2917825"/>
+                    </a:xfrm>
+                    <a:prstGeom prst="rect">
+                      <a:avLst/>
+                    </a:prstGeom>
+                    <a:noFill/>
+                    <a:ln>
+                      <a:noFill/>
+                    </a:ln>
+                  </pic:spPr>
+                </pic:pic>
+              </a:graphicData>
+            </a:graphic>
+          </wp:inline>
+        </w:drawing>
+      </w:r>
+    </w:p>
+    <w:p>
+      <w:pPr>
+        <w:widowControl w:val="0"/>
+        <w:numPr>
+          <w:numId w:val="0"/>
+        </w:numPr>
+        <w:jc w:val="both"/>
+      </w:pPr>
+    </w:p>
+    <w:p>
+      <w:pPr>
+        <w:widowControl w:val="0"/>
+        <w:numPr>
+          <w:ilvl w:val="0"/>
+          <w:numId w:val="4"/>
+        </w:numPr>
+        <w:ind w:left="0" w:leftChars="0" w:firstLine="0" w:firstLineChars="0"/>
+        <w:jc w:val="both"/>
+        <w:rPr>
+          <w:rFonts w:hint="eastAsia"/>
+          <w:lang w:val="en-US" w:eastAsia="zh-CN"/>
+        </w:rPr>
+      </w:pPr>
+      <w:r>
+        <w:rPr>
+          <w:rFonts w:hint="eastAsia"/>
+          <w:lang w:val="en-US" w:eastAsia="zh-CN"/>
+        </w:rPr>
+        <w:t>node节点加入集群</w:t>
+      </w:r>
+    </w:p>
+    <w:p>
+      <w:pPr>
+        <w:widowControl w:val="0"/>
+        <w:numPr>
+          <w:numId w:val="0"/>
+        </w:numPr>
+        <w:jc w:val="both"/>
+        <w:rPr>
+          <w:rFonts w:hint="eastAsia"/>
+          <w:lang w:val="en-US" w:eastAsia="zh-CN"/>
+        </w:rPr>
+      </w:pPr>
+      <w:r>
+        <w:rPr>
+          <w:rFonts w:hint="eastAsia"/>
+          <w:lang w:val="en-US" w:eastAsia="zh-CN"/>
+        </w:rPr>
+        <w:t>先用和master相同的配置启动docker kubelet</w:t>
+      </w:r>
+    </w:p>
+    <w:p>
+      <w:pPr>
+        <w:widowControl w:val="0"/>
+        <w:numPr>
+          <w:numId w:val="0"/>
+        </w:numPr>
+        <w:jc w:val="both"/>
+        <w:rPr>
+          <w:rFonts w:hint="default"/>
+          <w:lang w:val="en-US" w:eastAsia="zh-CN"/>
+        </w:rPr>
+      </w:pPr>
+      <w:r>
+        <w:rPr>
+          <w:rFonts w:hint="eastAsia"/>
+          <w:lang w:val="en-US" w:eastAsia="zh-CN"/>
+        </w:rPr>
+        <w:t>kubeadm join:</w:t>
+      </w:r>
+    </w:p>
+    <w:p>
+      <w:pPr>
+        <w:widowControl w:val="0"/>
+        <w:numPr>
+          <w:numId w:val="0"/>
+        </w:numPr>
+        <w:jc w:val="both"/>
+      </w:pPr>
+      <w:r>
+        <w:drawing>
+          <wp:inline distT="0" distB="0" distL="114300" distR="114300">
+            <wp:extent cx="5264150" cy="231775"/>
+            <wp:effectExtent l="0" t="0" r="8890" b="12065"/>
+            <wp:docPr id="24" name="图片 17"/>
+            <wp:cNvGraphicFramePr>
+              <a:graphicFrameLocks xmlns:a="http://schemas.openxmlformats.org/drawingml/2006/main" noChangeAspect="1"/>
+            </wp:cNvGraphicFramePr>
+            <a:graphic xmlns:a="http://schemas.openxmlformats.org/drawingml/2006/main">
+              <a:graphicData uri="http://schemas.openxmlformats.org/drawingml/2006/picture">
+                <pic:pic xmlns:pic="http://schemas.openxmlformats.org/drawingml/2006/picture">
+                  <pic:nvPicPr>
+                    <pic:cNvPr id="24" name="图片 17"/>
+                    <pic:cNvPicPr>
+                      <a:picLocks noChangeAspect="1"/>
+                    </pic:cNvPicPr>
+                  </pic:nvPicPr>
+                  <pic:blipFill>
+                    <a:blip r:embed="rId24"/>
+                    <a:stretch>
+                      <a:fillRect/>
+                    </a:stretch>
+                  </pic:blipFill>
+                  <pic:spPr>
+                    <a:xfrm>
+                      <a:off x="0" y="0"/>
+                      <a:ext cx="5264150" cy="231775"/>
+                    </a:xfrm>
+                    <a:prstGeom prst="rect">
+                      <a:avLst/>
+                    </a:prstGeom>
+                    <a:noFill/>
+                    <a:ln>
+                      <a:noFill/>
+                    </a:ln>
+                  </pic:spPr>
+                </pic:pic>
+              </a:graphicData>
+            </a:graphic>
+          </wp:inline>
+        </w:drawing>
+      </w:r>
+    </w:p>
+    <w:p>
+      <w:pPr>
+        <w:widowControl w:val="0"/>
+        <w:numPr>
+          <w:numId w:val="0"/>
+        </w:numPr>
+        <w:jc w:val="both"/>
+      </w:pPr>
+      <w:r>
+        <w:drawing>
+          <wp:inline distT="0" distB="0" distL="114300" distR="114300">
+            <wp:extent cx="5272405" cy="1163955"/>
+            <wp:effectExtent l="0" t="0" r="635" b="9525"/>
+            <wp:docPr id="25" name="图片 18"/>
+            <wp:cNvGraphicFramePr>
+              <a:graphicFrameLocks xmlns:a="http://schemas.openxmlformats.org/drawingml/2006/main" noChangeAspect="1"/>
+            </wp:cNvGraphicFramePr>
+            <a:graphic xmlns:a="http://schemas.openxmlformats.org/drawingml/2006/main">
+              <a:graphicData uri="http://schemas.openxmlformats.org/drawingml/2006/picture">
+                <pic:pic xmlns:pic="http://schemas.openxmlformats.org/drawingml/2006/picture">
+                  <pic:nvPicPr>
+                    <pic:cNvPr id="25" name="图片 18"/>
+                    <pic:cNvPicPr>
+                      <a:picLocks noChangeAspect="1"/>
+                    </pic:cNvPicPr>
+                  </pic:nvPicPr>
+                  <pic:blipFill>
+                    <a:blip r:embed="rId25"/>
+                    <a:stretch>
+                      <a:fillRect/>
+                    </a:stretch>
+                  </pic:blipFill>
+                  <pic:spPr>
+                    <a:xfrm>
+                      <a:off x="0" y="0"/>
+                      <a:ext cx="5272405" cy="1163955"/>
+                    </a:xfrm>
+                    <a:prstGeom prst="rect">
+                      <a:avLst/>
+                    </a:prstGeom>
+                    <a:noFill/>
+                    <a:ln>
+                      <a:noFill/>
+                    </a:ln>
+                  </pic:spPr>
+                </pic:pic>
+              </a:graphicData>
+            </a:graphic>
+          </wp:inline>
+        </w:drawing>
+      </w:r>
+    </w:p>
+    <w:p>
+      <w:pPr>
+        <w:widowControl w:val="0"/>
+        <w:numPr>
+          <w:numId w:val="0"/>
+        </w:numPr>
+        <w:jc w:val="both"/>
+        <w:rPr>
+          <w:rFonts w:hint="default" w:eastAsiaTheme="minorEastAsia"/>
+          <w:lang w:val="en-US" w:eastAsia="zh-CN"/>
+        </w:rPr>
+      </w:pPr>
+      <w:r>
+        <w:drawing>
+          <wp:inline distT="0" distB="0" distL="114300" distR="114300">
+            <wp:extent cx="5173980" cy="777240"/>
+            <wp:effectExtent l="0" t="0" r="7620" b="0"/>
+            <wp:docPr id="26" name="图片 19"/>
+            <wp:cNvGraphicFramePr>
+              <a:graphicFrameLocks xmlns:a="http://schemas.openxmlformats.org/drawingml/2006/main" noChangeAspect="1"/>
+            </wp:cNvGraphicFramePr>
+            <a:graphic xmlns:a="http://schemas.openxmlformats.org/drawingml/2006/main">
+              <a:graphicData uri="http://schemas.openxmlformats.org/drawingml/2006/picture">
+                <pic:pic xmlns:pic="http://schemas.openxmlformats.org/drawingml/2006/picture">
+                  <pic:nvPicPr>
+                    <pic:cNvPr id="26" name="图片 19"/>
+                    <pic:cNvPicPr>
+                      <a:picLocks noChangeAspect="1"/>
+                    </pic:cNvPicPr>
+                  </pic:nvPicPr>
+                  <pic:blipFill>
+                    <a:blip r:embed="rId26"/>
+                    <a:stretch>
+                      <a:fillRect/>
+                    </a:stretch>
+                  </pic:blipFill>
+                  <pic:spPr>
+                    <a:xfrm>
+                      <a:off x="0" y="0"/>
+                      <a:ext cx="5173980" cy="777240"/>
+                    </a:xfrm>
+                    <a:prstGeom prst="rect">
+                      <a:avLst/>
+                    </a:prstGeom>
+                    <a:noFill/>
+                    <a:ln>
+                      <a:noFill/>
+                    </a:ln>
+                  </pic:spPr>
+                </pic:pic>
+              </a:graphicData>
+            </a:graphic>
+          </wp:inline>
+        </w:drawing>
       </w:r>
       <w:bookmarkStart w:id="0" w:name="_GoBack"/>
       <w:bookmarkEnd w:id="0"/>
+      <w:r>
+        <w:rPr>
+          <w:rFonts w:hint="eastAsia"/>
+          <w:lang w:val="en-US" w:eastAsia="zh-CN"/>
+        </w:rPr>
+        <w:t>x</w:t>
+      </w:r>
     </w:p>
     <w:sectPr>
       <w:pgSz w:w="11906" w:h="16838"/>

</xml_diff>